<commit_message>
fix: update Review State Analysis with resolved findings
CHG0039290 backout plan upgraded from WEAK to OK after Paramasivan
added changeset rollback steps. CHG0039310 Sites/BU field updated
by Jason Nguyen. Recommendations converted to resolutions.

Co-Authored-By: Claude Opus 4.6 <noreply@anthropic.com>
</commit_message>
<xml_diff>
--- a/Changes in Review State Analysis 2026-02-13.docx
+++ b/Changes in Review State Analysis 2026-02-13.docx
@@ -518,7 +518,7 @@
           </w:tcPr>
           <w:p>
             <w:r>
-              <w:t>WEAK</w:t>
+              <w:t>OK</w:t>
             </w:r>
           </w:p>
         </w:tc>
@@ -1242,10 +1242,10 @@
         <w:rPr>
           <w:b/>
         </w:rPr>
-        <w:t xml:space="preserve">Recommendation: </w:t>
+        <w:t xml:space="preserve">Resolution: </w:t>
       </w:r>
       <w:r>
-        <w:t>Since the change is already implemented and in Review, this is noted for process improvement. Future Salesforce changeset deployments should document rollback steps for each component deployed (permission sets, flows, page layouts, record types). Assigned to has been notified.</w:t>
+        <w:t>Paramasivan Arunachalam has been contacted and has updated the backout plan in the CR to include changeset rollback steps. No further action needed.</w:t>
       </w:r>
     </w:p>
     <w:p/>
@@ -1294,10 +1294,10 @@
         <w:rPr>
           <w:b/>
         </w:rPr>
-        <w:t xml:space="preserve">Recommendation: </w:t>
+        <w:t xml:space="preserve">Resolution: </w:t>
       </w:r>
       <w:r>
-        <w:t>Request that Jason Nguyen update the Sites/BU field before the change is closed. This field supports audit trail completeness.</w:t>
+        <w:t>Jason Nguyen has been contacted and the Sites/BU field has been updated in the CR. No further action needed.</w:t>
       </w:r>
     </w:p>
     <w:p/>
@@ -2348,7 +2348,7 @@
           </w:tcPr>
           <w:p>
             <w:r>
-              <w:t>WEAK</w:t>
+              <w:t>OK</w:t>
             </w:r>
           </w:p>
         </w:tc>
@@ -2423,7 +2423,7 @@
         <w:t xml:space="preserve">Backout: </w:t>
       </w:r>
       <w:r>
-        <w:t>[WEAK] Only covers removing permission set. Does not address reverting the deployed changeset, deactivating the flow, or restoring page layouts.</w:t>
+        <w:t>[OK] Updated by Paramasivan to include changeset rollback steps.</w:t>
       </w:r>
     </w:p>
     <w:p>
@@ -4576,7 +4576,7 @@
           </w:tcPr>
           <w:p>
             <w:r>
-              <w:t>Sites/BU field blank</w:t>
+              <w:t>Sites/BU field updated</w:t>
             </w:r>
           </w:p>
         </w:tc>
@@ -4586,7 +4586,7 @@
           </w:tcPr>
           <w:p>
             <w:r>
-              <w:t>Yes, after field update</w:t>
+              <w:t>Yes, pending validation</w:t>
             </w:r>
           </w:p>
         </w:tc>
@@ -4660,7 +4660,7 @@
           </w:tcPr>
           <w:p>
             <w:r>
-              <w:t>Backout plan incomplete (process note)</w:t>
+              <w:t>Backout plan updated</w:t>
             </w:r>
           </w:p>
         </w:tc>
@@ -4992,7 +4992,7 @@
         <w:pStyle w:val="ListNumber"/>
       </w:pPr>
       <w:r>
-        <w:t>CHG0039310: Jason Nguyen should update the Sites/BU impacted field before closure.</w:t>
+        <w:t>CHG0039310: Sites/BU impacted field has been updated by Jason Nguyen. Ready for closure pending validation.</w:t>
       </w:r>
     </w:p>
     <w:p>
@@ -5008,7 +5008,7 @@
         <w:pStyle w:val="ListNumber"/>
       </w:pPr>
       <w:r>
-        <w:t>CHG0039290: Backout plan does not cover changeset rollback. Assigned to has been notified.</w:t>
+        <w:t>CHG0039290: Backout plan has been updated by Paramasivan to include changeset rollback. Ready for closure.</w:t>
       </w:r>
     </w:p>
     <w:p>

</xml_diff>

<commit_message>
feat: add full approval history and validation data to Review State Analysis
- Query sysapproval_approver, Notes tab, and sys_history_line for all 10 changes
- Add approval table with CCB approvers (Brian Ouderkirk, Dan Fallon)
- Add post-deployment validation status from Additional Comments
- Document CHG0039290 rejection/re-approval cycle
- Remove CHG0039266 (now Closed with recalibrated risk)
- Fix: Change Manager closes records, not change owners
- Fix: Remove incorrect Authorize phase language

Co-Authored-By: Claude Opus 4.6 <noreply@anthropic.com>
</commit_message>
<xml_diff>
--- a/Changes in Review State Analysis 2026-02-13.docx
+++ b/Changes in Review State Analysis 2026-02-13.docx
@@ -137,7 +137,7 @@
     </w:p>
     <w:p>
       <w:r>
-        <w:t>There are 11 change requests currently in Review state (8 Normal, 3 Standard), all with planned implementation dates of February 12, 2026. These changes require post-implementation validation confirmation before they can be advanced to Closed. Nine changes are rated Low risk, one Moderate (CHG0039221), and one Very High (CHG0039266) with High impact. The Very High change warrants closer review of its post-deployment validation.</w:t>
+        <w:t>There are 10 change requests currently in Review state (7 Normal, 3 Standard), all with planned implementation dates of February 12, 2026. These changes require post-implementation validation confirmation before they can be advanced to Closed. Nine changes are rated Low risk and one Moderate (CHG0039221). All 10 changes show approval status as Approved. The 7 Normal changes have individual approver records; the 3 Standard changes were auto-approved per policy.</w:t>
       </w:r>
     </w:p>
     <w:p/>
@@ -154,7 +154,7 @@
         <w:pStyle w:val="Heading2"/>
       </w:pPr>
       <w:r>
-        <w:t>Normal Changes (8)</w:t>
+        <w:t>Normal Changes (7)</w:t>
       </w:r>
     </w:p>
     <w:tbl>
@@ -571,78 +571,6 @@
           <w:p>
             <w:r>
               <w:t>Divyarani Bhat</w:t>
-            </w:r>
-          </w:p>
-        </w:tc>
-        <w:tc>
-          <w:tcPr>
-            <w:tcW w:type="dxa" w:w="1234"/>
-          </w:tcPr>
-          <w:p>
-            <w:r>
-              <w:t>OK</w:t>
-            </w:r>
-          </w:p>
-        </w:tc>
-        <w:tc>
-          <w:tcPr>
-            <w:tcW w:type="dxa" w:w="1234"/>
-          </w:tcPr>
-          <w:p>
-            <w:r>
-              <w:t>OK</w:t>
-            </w:r>
-          </w:p>
-        </w:tc>
-        <w:tc>
-          <w:tcPr>
-            <w:tcW w:type="dxa" w:w="1234"/>
-          </w:tcPr>
-          <w:p>
-            <w:r>
-              <w:t>OK</w:t>
-            </w:r>
-          </w:p>
-        </w:tc>
-      </w:tr>
-      <w:tr>
-        <w:tc>
-          <w:tcPr>
-            <w:tcW w:type="dxa" w:w="1234"/>
-          </w:tcPr>
-          <w:p>
-            <w:r>
-              <w:t>CHG0039266</w:t>
-            </w:r>
-          </w:p>
-        </w:tc>
-        <w:tc>
-          <w:tcPr>
-            <w:tcW w:type="dxa" w:w="1234"/>
-          </w:tcPr>
-          <w:p>
-            <w:r>
-              <w:t>Update Informational Materials on Cred App</w:t>
-            </w:r>
-          </w:p>
-        </w:tc>
-        <w:tc>
-          <w:tcPr>
-            <w:tcW w:type="dxa" w:w="1234"/>
-          </w:tcPr>
-          <w:p>
-            <w:r>
-              <w:t>V.High</w:t>
-            </w:r>
-          </w:p>
-        </w:tc>
-        <w:tc>
-          <w:tcPr>
-            <w:tcW w:type="dxa" w:w="1234"/>
-          </w:tcPr>
-          <w:p>
-            <w:r>
-              <w:t>Niraj Ganani</w:t>
             </w:r>
           </w:p>
         </w:tc>
@@ -1150,7 +1078,7 @@
         <w:pStyle w:val="Heading2"/>
       </w:pPr>
       <w:r>
-        <w:t>CHG0039266 — Very High Risk Rating for Content Update</w:t>
+        <w:t>Approval Status</w:t>
       </w:r>
     </w:p>
     <w:p>
@@ -1158,19 +1086,610 @@
         <w:rPr>
           <w:b/>
         </w:rPr>
-        <w:t xml:space="preserve">Risk: </w:t>
+        <w:t xml:space="preserve">Finding: </w:t>
       </w:r>
       <w:r>
-        <w:t xml:space="preserve">Very High | </w:t>
+        <w:t>All 10 changes show approval status as Approved. All changes were approved and added to Release Req RLSE0012885 (02/12 EA Release window). Approval data sourced from the sysapproval_approver table, Notes tab (work_notes/comments), and sys_history_line audit trail.</w:t>
       </w:r>
+    </w:p>
+    <w:p/>
+    <w:tbl>
+      <w:tblPr>
+        <w:tblStyle w:val="MediumShading1-Accent1"/>
+        <w:tblW w:type="auto" w:w="0"/>
+        <w:jc w:val="center"/>
+        <w:tblLook w:firstColumn="1" w:firstRow="1" w:lastColumn="0" w:lastRow="0" w:noHBand="0" w:noVBand="1" w:val="04A0"/>
+      </w:tblPr>
+      <w:tblGrid>
+        <w:gridCol w:w="1728"/>
+        <w:gridCol w:w="1728"/>
+        <w:gridCol w:w="1728"/>
+        <w:gridCol w:w="1728"/>
+        <w:gridCol w:w="1728"/>
+      </w:tblGrid>
+      <w:tr>
+        <w:tc>
+          <w:tcPr>
+            <w:tcW w:type="dxa" w:w="1728"/>
+          </w:tcPr>
+          <w:p>
+            <w:r>
+              <w:t>Change</w:t>
+            </w:r>
+          </w:p>
+        </w:tc>
+        <w:tc>
+          <w:tcPr>
+            <w:tcW w:type="dxa" w:w="1728"/>
+          </w:tcPr>
+          <w:p>
+            <w:r>
+              <w:t>Type</w:t>
+            </w:r>
+          </w:p>
+        </w:tc>
+        <w:tc>
+          <w:tcPr>
+            <w:tcW w:type="dxa" w:w="1728"/>
+          </w:tcPr>
+          <w:p>
+            <w:r>
+              <w:t>Approved By</w:t>
+            </w:r>
+          </w:p>
+        </w:tc>
+        <w:tc>
+          <w:tcPr>
+            <w:tcW w:type="dxa" w:w="1728"/>
+          </w:tcPr>
+          <w:p>
+            <w:r>
+              <w:t>Date</w:t>
+            </w:r>
+          </w:p>
+        </w:tc>
+        <w:tc>
+          <w:tcPr>
+            <w:tcW w:type="dxa" w:w="1728"/>
+          </w:tcPr>
+          <w:p>
+            <w:r>
+              <w:t>Notes</w:t>
+            </w:r>
+          </w:p>
+        </w:tc>
+      </w:tr>
+      <w:tr>
+        <w:tc>
+          <w:tcPr>
+            <w:tcW w:type="dxa" w:w="1728"/>
+          </w:tcPr>
+          <w:p>
+            <w:r>
+              <w:t>CHG0039321</w:t>
+            </w:r>
+          </w:p>
+        </w:tc>
+        <w:tc>
+          <w:tcPr>
+            <w:tcW w:type="dxa" w:w="1728"/>
+          </w:tcPr>
+          <w:p>
+            <w:r>
+              <w:t>Normal</w:t>
+            </w:r>
+          </w:p>
+        </w:tc>
+        <w:tc>
+          <w:tcPr>
+            <w:tcW w:type="dxa" w:w="1728"/>
+          </w:tcPr>
+          <w:p>
+            <w:r>
+              <w:t>Brian Ouderkirk</w:t>
+            </w:r>
+          </w:p>
+        </w:tc>
+        <w:tc>
+          <w:tcPr>
+            <w:tcW w:type="dxa" w:w="1728"/>
+          </w:tcPr>
+          <w:p>
+            <w:r>
+              <w:t>02/12/2026</w:t>
+            </w:r>
+          </w:p>
+        </w:tc>
+        <w:tc>
+          <w:tcPr>
+            <w:tcW w:type="dxa" w:w="1728"/>
+          </w:tcPr>
+          <w:p>
+            <w:r>
+              <w:t>Added to RLSE0012885</w:t>
+            </w:r>
+          </w:p>
+        </w:tc>
+      </w:tr>
+      <w:tr>
+        <w:tc>
+          <w:tcPr>
+            <w:tcW w:type="dxa" w:w="1728"/>
+          </w:tcPr>
+          <w:p>
+            <w:r>
+              <w:t>CHG0039310</w:t>
+            </w:r>
+          </w:p>
+        </w:tc>
+        <w:tc>
+          <w:tcPr>
+            <w:tcW w:type="dxa" w:w="1728"/>
+          </w:tcPr>
+          <w:p>
+            <w:r>
+              <w:t>Normal</w:t>
+            </w:r>
+          </w:p>
+        </w:tc>
+        <w:tc>
+          <w:tcPr>
+            <w:tcW w:type="dxa" w:w="1728"/>
+          </w:tcPr>
+          <w:p>
+            <w:r>
+              <w:t>Dan Fallon</w:t>
+            </w:r>
+          </w:p>
+        </w:tc>
+        <w:tc>
+          <w:tcPr>
+            <w:tcW w:type="dxa" w:w="1728"/>
+          </w:tcPr>
+          <w:p>
+            <w:r>
+              <w:t>02/12/2026</w:t>
+            </w:r>
+          </w:p>
+        </w:tc>
+        <w:tc>
+          <w:tcPr>
+            <w:tcW w:type="dxa" w:w="1728"/>
+          </w:tcPr>
+          <w:p>
+            <w:r>
+              <w:t>CCB Approved per work note</w:t>
+            </w:r>
+          </w:p>
+        </w:tc>
+      </w:tr>
+      <w:tr>
+        <w:tc>
+          <w:tcPr>
+            <w:tcW w:type="dxa" w:w="1728"/>
+          </w:tcPr>
+          <w:p>
+            <w:r>
+              <w:t>CHG0039294</w:t>
+            </w:r>
+          </w:p>
+        </w:tc>
+        <w:tc>
+          <w:tcPr>
+            <w:tcW w:type="dxa" w:w="1728"/>
+          </w:tcPr>
+          <w:p>
+            <w:r>
+              <w:t>Normal</w:t>
+            </w:r>
+          </w:p>
+        </w:tc>
+        <w:tc>
+          <w:tcPr>
+            <w:tcW w:type="dxa" w:w="1728"/>
+          </w:tcPr>
+          <w:p>
+            <w:r>
+              <w:t>Brian Ouderkirk</w:t>
+            </w:r>
+          </w:p>
+        </w:tc>
+        <w:tc>
+          <w:tcPr>
+            <w:tcW w:type="dxa" w:w="1728"/>
+          </w:tcPr>
+          <w:p>
+            <w:r>
+              <w:t>02/11/2026</w:t>
+            </w:r>
+          </w:p>
+        </w:tc>
+        <w:tc>
+          <w:tcPr>
+            <w:tcW w:type="dxa" w:w="1728"/>
+          </w:tcPr>
+          <w:p>
+            <w:r>
+              <w:t>Added to RLSE0012885</w:t>
+            </w:r>
+          </w:p>
+        </w:tc>
+      </w:tr>
+      <w:tr>
+        <w:tc>
+          <w:tcPr>
+            <w:tcW w:type="dxa" w:w="1728"/>
+          </w:tcPr>
+          <w:p>
+            <w:r>
+              <w:t>CHG0039290</w:t>
+            </w:r>
+          </w:p>
+        </w:tc>
+        <w:tc>
+          <w:tcPr>
+            <w:tcW w:type="dxa" w:w="1728"/>
+          </w:tcPr>
+          <w:p>
+            <w:r>
+              <w:t>Normal</w:t>
+            </w:r>
+          </w:p>
+        </w:tc>
+        <w:tc>
+          <w:tcPr>
+            <w:tcW w:type="dxa" w:w="1728"/>
+          </w:tcPr>
+          <w:p>
+            <w:r>
+              <w:t>Brian Ouderkirk</w:t>
+            </w:r>
+          </w:p>
+        </w:tc>
+        <w:tc>
+          <w:tcPr>
+            <w:tcW w:type="dxa" w:w="1728"/>
+          </w:tcPr>
+          <w:p>
+            <w:r>
+              <w:t>02/11/2026</w:t>
+            </w:r>
+          </w:p>
+        </w:tc>
+        <w:tc>
+          <w:tcPr>
+            <w:tcW w:type="dxa" w:w="1728"/>
+          </w:tcPr>
+          <w:p>
+            <w:r>
+              <w:t>Rejected 02/10, re-approved 02/11</w:t>
+            </w:r>
+          </w:p>
+        </w:tc>
+      </w:tr>
+      <w:tr>
+        <w:tc>
+          <w:tcPr>
+            <w:tcW w:type="dxa" w:w="1728"/>
+          </w:tcPr>
+          <w:p>
+            <w:r>
+              <w:t>CHG0039267</w:t>
+            </w:r>
+          </w:p>
+        </w:tc>
+        <w:tc>
+          <w:tcPr>
+            <w:tcW w:type="dxa" w:w="1728"/>
+          </w:tcPr>
+          <w:p>
+            <w:r>
+              <w:t>Normal</w:t>
+            </w:r>
+          </w:p>
+        </w:tc>
+        <w:tc>
+          <w:tcPr>
+            <w:tcW w:type="dxa" w:w="1728"/>
+          </w:tcPr>
+          <w:p>
+            <w:r>
+              <w:t>Brian Ouderkirk</w:t>
+            </w:r>
+          </w:p>
+        </w:tc>
+        <w:tc>
+          <w:tcPr>
+            <w:tcW w:type="dxa" w:w="1728"/>
+          </w:tcPr>
+          <w:p>
+            <w:r>
+              <w:t>02/11/2026</w:t>
+            </w:r>
+          </w:p>
+        </w:tc>
+        <w:tc>
+          <w:tcPr>
+            <w:tcW w:type="dxa" w:w="1728"/>
+          </w:tcPr>
+          <w:p>
+            <w:r>
+              <w:t>Hunter Dix noted "Approved" in work notes</w:t>
+            </w:r>
+          </w:p>
+        </w:tc>
+      </w:tr>
+      <w:tr>
+        <w:tc>
+          <w:tcPr>
+            <w:tcW w:type="dxa" w:w="1728"/>
+          </w:tcPr>
+          <w:p>
+            <w:r>
+              <w:t>CHG0039154</w:t>
+            </w:r>
+          </w:p>
+        </w:tc>
+        <w:tc>
+          <w:tcPr>
+            <w:tcW w:type="dxa" w:w="1728"/>
+          </w:tcPr>
+          <w:p>
+            <w:r>
+              <w:t>Normal</w:t>
+            </w:r>
+          </w:p>
+        </w:tc>
+        <w:tc>
+          <w:tcPr>
+            <w:tcW w:type="dxa" w:w="1728"/>
+          </w:tcPr>
+          <w:p>
+            <w:r>
+              <w:t>Dan Fallon</w:t>
+            </w:r>
+          </w:p>
+        </w:tc>
+        <w:tc>
+          <w:tcPr>
+            <w:tcW w:type="dxa" w:w="1728"/>
+          </w:tcPr>
+          <w:p>
+            <w:r>
+              <w:t>02/12/2026</w:t>
+            </w:r>
+          </w:p>
+        </w:tc>
+        <w:tc>
+          <w:tcPr>
+            <w:tcW w:type="dxa" w:w="1728"/>
+          </w:tcPr>
+          <w:p>
+            <w:r>
+              <w:t>CCB Approved per work note</w:t>
+            </w:r>
+          </w:p>
+        </w:tc>
+      </w:tr>
+      <w:tr>
+        <w:tc>
+          <w:tcPr>
+            <w:tcW w:type="dxa" w:w="1728"/>
+          </w:tcPr>
+          <w:p>
+            <w:r>
+              <w:t>CHG0039141</w:t>
+            </w:r>
+          </w:p>
+        </w:tc>
+        <w:tc>
+          <w:tcPr>
+            <w:tcW w:type="dxa" w:w="1728"/>
+          </w:tcPr>
+          <w:p>
+            <w:r>
+              <w:t>Normal</w:t>
+            </w:r>
+          </w:p>
+        </w:tc>
+        <w:tc>
+          <w:tcPr>
+            <w:tcW w:type="dxa" w:w="1728"/>
+          </w:tcPr>
+          <w:p>
+            <w:r>
+              <w:t>Brian Ouderkirk</w:t>
+            </w:r>
+          </w:p>
+        </w:tc>
+        <w:tc>
+          <w:tcPr>
+            <w:tcW w:type="dxa" w:w="1728"/>
+          </w:tcPr>
+          <w:p>
+            <w:r>
+              <w:t>02/11/2026</w:t>
+            </w:r>
+          </w:p>
+        </w:tc>
+        <w:tc>
+          <w:tcPr>
+            <w:tcW w:type="dxa" w:w="1728"/>
+          </w:tcPr>
+          <w:p>
+            <w:r>
+              <w:t>Added to RLSE0012885</w:t>
+            </w:r>
+          </w:p>
+        </w:tc>
+      </w:tr>
+      <w:tr>
+        <w:tc>
+          <w:tcPr>
+            <w:tcW w:type="dxa" w:w="1728"/>
+          </w:tcPr>
+          <w:p>
+            <w:r>
+              <w:t>CHG0039315</w:t>
+            </w:r>
+          </w:p>
+        </w:tc>
+        <w:tc>
+          <w:tcPr>
+            <w:tcW w:type="dxa" w:w="1728"/>
+          </w:tcPr>
+          <w:p>
+            <w:r>
+              <w:t>Standard</w:t>
+            </w:r>
+          </w:p>
+        </w:tc>
+        <w:tc>
+          <w:tcPr>
+            <w:tcW w:type="dxa" w:w="1728"/>
+          </w:tcPr>
+          <w:p>
+            <w:r>
+              <w:t>Ray Blor (submitter)</w:t>
+            </w:r>
+          </w:p>
+        </w:tc>
+        <w:tc>
+          <w:tcPr>
+            <w:tcW w:type="dxa" w:w="1728"/>
+          </w:tcPr>
+          <w:p>
+            <w:r>
+              <w:t>02/10/2026</w:t>
+            </w:r>
+          </w:p>
+        </w:tc>
+        <w:tc>
+          <w:tcPr>
+            <w:tcW w:type="dxa" w:w="1728"/>
+          </w:tcPr>
+          <w:p>
+            <w:r>
+              <w:t>Brian Ouderkirk approved in comments</w:t>
+            </w:r>
+          </w:p>
+        </w:tc>
+      </w:tr>
+      <w:tr>
+        <w:tc>
+          <w:tcPr>
+            <w:tcW w:type="dxa" w:w="1728"/>
+          </w:tcPr>
+          <w:p>
+            <w:r>
+              <w:t>CHG0039286</w:t>
+            </w:r>
+          </w:p>
+        </w:tc>
+        <w:tc>
+          <w:tcPr>
+            <w:tcW w:type="dxa" w:w="1728"/>
+          </w:tcPr>
+          <w:p>
+            <w:r>
+              <w:t>Standard</w:t>
+            </w:r>
+          </w:p>
+        </w:tc>
+        <w:tc>
+          <w:tcPr>
+            <w:tcW w:type="dxa" w:w="1728"/>
+          </w:tcPr>
+          <w:p>
+            <w:r>
+              <w:t>Hunter Dix (submitter)</w:t>
+            </w:r>
+          </w:p>
+        </w:tc>
+        <w:tc>
+          <w:tcPr>
+            <w:tcW w:type="dxa" w:w="1728"/>
+          </w:tcPr>
+          <w:p>
+            <w:r>
+              <w:t>02/06/2026</w:t>
+            </w:r>
+          </w:p>
+        </w:tc>
+        <w:tc>
+          <w:tcPr>
+            <w:tcW w:type="dxa" w:w="1728"/>
+          </w:tcPr>
+          <w:p>
+            <w:r>
+              <w:t>Brian Ouderkirk approved in comments</w:t>
+            </w:r>
+          </w:p>
+        </w:tc>
+      </w:tr>
+      <w:tr>
+        <w:tc>
+          <w:tcPr>
+            <w:tcW w:type="dxa" w:w="1728"/>
+          </w:tcPr>
+          <w:p>
+            <w:r>
+              <w:t>CHG0039221</w:t>
+            </w:r>
+          </w:p>
+        </w:tc>
+        <w:tc>
+          <w:tcPr>
+            <w:tcW w:type="dxa" w:w="1728"/>
+          </w:tcPr>
+          <w:p>
+            <w:r>
+              <w:t>Standard</w:t>
+            </w:r>
+          </w:p>
+        </w:tc>
+        <w:tc>
+          <w:tcPr>
+            <w:tcW w:type="dxa" w:w="1728"/>
+          </w:tcPr>
+          <w:p>
+            <w:r>
+              <w:t>Kelly Tremper (submitter)</w:t>
+            </w:r>
+          </w:p>
+        </w:tc>
+        <w:tc>
+          <w:tcPr>
+            <w:tcW w:type="dxa" w:w="1728"/>
+          </w:tcPr>
+          <w:p>
+            <w:r>
+              <w:t>01/27/2026</w:t>
+            </w:r>
+          </w:p>
+        </w:tc>
+        <w:tc>
+          <w:tcPr>
+            <w:tcW w:type="dxa" w:w="1728"/>
+          </w:tcPr>
+          <w:p>
+            <w:r>
+              <w:t>Brian Ouderkirk approved in comments</w:t>
+            </w:r>
+          </w:p>
+        </w:tc>
+      </w:tr>
+    </w:tbl>
+    <w:p/>
+    <w:p>
       <w:r>
         <w:rPr>
           <w:b/>
         </w:rPr>
-        <w:t xml:space="preserve">Impact: </w:t>
+        <w:t xml:space="preserve">CCB Approver Pool: </w:t>
       </w:r>
       <w:r>
-        <w:t>1 - High</w:t>
+        <w:t>Brian Ouderkirk (5 Normal approvals, 3 Standard approvals in comments), Dan Fallon (2 Normal approvals). Derrick Chin served as alternate approver (set to "No Longer Required" once primary approval was granted).</w:t>
       </w:r>
     </w:p>
     <w:p/>
@@ -1179,10 +1698,19 @@
         <w:rPr>
           <w:b/>
         </w:rPr>
-        <w:t xml:space="preserve">Finding: </w:t>
+        <w:t xml:space="preserve">CHG0039290 Rejection History: </w:t>
       </w:r>
       <w:r>
-        <w:t>This change updates informational materials on the credentialing application in Salesforce. It is rated Very High risk with High impact, which appears disproportionate for a content update. The description is minimal ("Updates to the Informational Materials on Cred App") and does not explain what materials are changing or why the risk rating is so high. Implementation, backout, and test plans are all adequate.</w:t>
+        <w:t>Initially approved by Sara Jew (02/09), reset by Brian Ouderkirk for corrections. Submitted by Paramasivan (02/10), rejected by Brian Ouderkirk citing incomplete test plan. Re-submitted by Hunter Dix (02/11), approved by Brian Ouderkirk (02/11). Backout plan was updated between submissions.</w:t>
+      </w:r>
+    </w:p>
+    <w:p/>
+    <w:p>
+      <w:pPr>
+        <w:pStyle w:val="Heading2"/>
+      </w:pPr>
+      <w:r>
+        <w:t>Post-Deployment Validation (from Notes Tab)</w:t>
       </w:r>
     </w:p>
     <w:p>
@@ -1190,10 +1718,499 @@
         <w:rPr>
           <w:b/>
         </w:rPr>
-        <w:t xml:space="preserve">Recommendation: </w:t>
+        <w:t xml:space="preserve">Finding: </w:t>
       </w:r>
       <w:r>
-        <w:t>Before closing, confirm with Selena LomeliGraham that post-deployment validation was completed successfully. Consider whether the Very High / High rating is appropriate for a content update, or if the risk assessment needs recalibration.</w:t>
+        <w:t>Several changes have post-deployment validation comments in the Notes tab (Additional Comments). The following changes have received validation confirmation from stakeholders:</w:t>
+      </w:r>
+    </w:p>
+    <w:p/>
+    <w:tbl>
+      <w:tblPr>
+        <w:tblStyle w:val="MediumShading1-Accent1"/>
+        <w:tblW w:type="auto" w:w="0"/>
+        <w:jc w:val="center"/>
+        <w:tblLook w:firstColumn="1" w:firstRow="1" w:lastColumn="0" w:lastRow="0" w:noHBand="0" w:noVBand="1" w:val="04A0"/>
+      </w:tblPr>
+      <w:tblGrid>
+        <w:gridCol w:w="2160"/>
+        <w:gridCol w:w="2160"/>
+        <w:gridCol w:w="2160"/>
+        <w:gridCol w:w="2160"/>
+      </w:tblGrid>
+      <w:tr>
+        <w:tc>
+          <w:tcPr>
+            <w:tcW w:type="dxa" w:w="2160"/>
+          </w:tcPr>
+          <w:p>
+            <w:r>
+              <w:t>Change</w:t>
+            </w:r>
+          </w:p>
+        </w:tc>
+        <w:tc>
+          <w:tcPr>
+            <w:tcW w:type="dxa" w:w="2160"/>
+          </w:tcPr>
+          <w:p>
+            <w:r>
+              <w:t>Validator</w:t>
+            </w:r>
+          </w:p>
+        </w:tc>
+        <w:tc>
+          <w:tcPr>
+            <w:tcW w:type="dxa" w:w="2160"/>
+          </w:tcPr>
+          <w:p>
+            <w:r>
+              <w:t>Date</w:t>
+            </w:r>
+          </w:p>
+        </w:tc>
+        <w:tc>
+          <w:tcPr>
+            <w:tcW w:type="dxa" w:w="2160"/>
+          </w:tcPr>
+          <w:p>
+            <w:r>
+              <w:t>Validation Status</w:t>
+            </w:r>
+          </w:p>
+        </w:tc>
+      </w:tr>
+      <w:tr>
+        <w:tc>
+          <w:tcPr>
+            <w:tcW w:type="dxa" w:w="2160"/>
+          </w:tcPr>
+          <w:p>
+            <w:r>
+              <w:t>CHG0039321</w:t>
+            </w:r>
+          </w:p>
+        </w:tc>
+        <w:tc>
+          <w:tcPr>
+            <w:tcW w:type="dxa" w:w="2160"/>
+          </w:tcPr>
+          <w:p>
+            <w:r>
+              <w:t>Jill Truesdale</w:t>
+            </w:r>
+          </w:p>
+        </w:tc>
+        <w:tc>
+          <w:tcPr>
+            <w:tcW w:type="dxa" w:w="2160"/>
+          </w:tcPr>
+          <w:p>
+            <w:r>
+              <w:t>02/13/2026</w:t>
+            </w:r>
+          </w:p>
+        </w:tc>
+        <w:tc>
+          <w:tcPr>
+            <w:tcW w:type="dxa" w:w="2160"/>
+          </w:tcPr>
+          <w:p>
+            <w:r>
+              <w:t>Validated — emails sending correctly</w:t>
+            </w:r>
+          </w:p>
+        </w:tc>
+      </w:tr>
+      <w:tr>
+        <w:tc>
+          <w:tcPr>
+            <w:tcW w:type="dxa" w:w="2160"/>
+          </w:tcPr>
+          <w:p>
+            <w:r>
+              <w:t>CHG0039310</w:t>
+            </w:r>
+          </w:p>
+        </w:tc>
+        <w:tc>
+          <w:tcPr>
+            <w:tcW w:type="dxa" w:w="2160"/>
+          </w:tcPr>
+          <w:p>
+            <w:r>
+              <w:t>Jason Nguyen</w:t>
+            </w:r>
+          </w:p>
+        </w:tc>
+        <w:tc>
+          <w:tcPr>
+            <w:tcW w:type="dxa" w:w="2160"/>
+          </w:tcPr>
+          <w:p>
+            <w:r>
+              <w:t>02/12/2026</w:t>
+            </w:r>
+          </w:p>
+        </w:tc>
+        <w:tc>
+          <w:tcPr>
+            <w:tcW w:type="dxa" w:w="2160"/>
+          </w:tcPr>
+          <w:p>
+            <w:r>
+              <w:t>70% deployed, devices trickling in</w:t>
+            </w:r>
+          </w:p>
+        </w:tc>
+      </w:tr>
+      <w:tr>
+        <w:tc>
+          <w:tcPr>
+            <w:tcW w:type="dxa" w:w="2160"/>
+          </w:tcPr>
+          <w:p>
+            <w:r>
+              <w:t>CHG0039294</w:t>
+            </w:r>
+          </w:p>
+        </w:tc>
+        <w:tc>
+          <w:tcPr>
+            <w:tcW w:type="dxa" w:w="2160"/>
+          </w:tcPr>
+          <w:p>
+            <w:r>
+              <w:t>Anjali Mewara</w:t>
+            </w:r>
+          </w:p>
+        </w:tc>
+        <w:tc>
+          <w:tcPr>
+            <w:tcW w:type="dxa" w:w="2160"/>
+          </w:tcPr>
+          <w:p>
+            <w:r>
+              <w:t>02/12/2026</w:t>
+            </w:r>
+          </w:p>
+        </w:tc>
+        <w:tc>
+          <w:tcPr>
+            <w:tcW w:type="dxa" w:w="2160"/>
+          </w:tcPr>
+          <w:p>
+            <w:r>
+              <w:t>CDC triggers configured, awaiting test</w:t>
+            </w:r>
+          </w:p>
+        </w:tc>
+      </w:tr>
+      <w:tr>
+        <w:tc>
+          <w:tcPr>
+            <w:tcW w:type="dxa" w:w="2160"/>
+          </w:tcPr>
+          <w:p>
+            <w:r>
+              <w:t>CHG0039290</w:t>
+            </w:r>
+          </w:p>
+        </w:tc>
+        <w:tc>
+          <w:tcPr>
+            <w:tcW w:type="dxa" w:w="2160"/>
+          </w:tcPr>
+          <w:p>
+            <w:r>
+              <w:t>Paramasivan Arunachalam</w:t>
+            </w:r>
+          </w:p>
+        </w:tc>
+        <w:tc>
+          <w:tcPr>
+            <w:tcW w:type="dxa" w:w="2160"/>
+          </w:tcPr>
+          <w:p>
+            <w:r>
+              <w:t>02/12/2026</w:t>
+            </w:r>
+          </w:p>
+        </w:tc>
+        <w:tc>
+          <w:tcPr>
+            <w:tcW w:type="dxa" w:w="2160"/>
+          </w:tcPr>
+          <w:p>
+            <w:r>
+              <w:t>Deployed to prod, awaiting feedback</w:t>
+            </w:r>
+          </w:p>
+        </w:tc>
+      </w:tr>
+      <w:tr>
+        <w:tc>
+          <w:tcPr>
+            <w:tcW w:type="dxa" w:w="2160"/>
+          </w:tcPr>
+          <w:p>
+            <w:r>
+              <w:t>CHG0039267</w:t>
+            </w:r>
+          </w:p>
+        </w:tc>
+        <w:tc>
+          <w:tcPr>
+            <w:tcW w:type="dxa" w:w="2160"/>
+          </w:tcPr>
+          <w:p>
+            <w:r>
+              <w:t>Divyarani Bhat</w:t>
+            </w:r>
+          </w:p>
+        </w:tc>
+        <w:tc>
+          <w:tcPr>
+            <w:tcW w:type="dxa" w:w="2160"/>
+          </w:tcPr>
+          <w:p>
+            <w:r>
+              <w:t>02/12/2026</w:t>
+            </w:r>
+          </w:p>
+        </w:tc>
+        <w:tc>
+          <w:tcPr>
+            <w:tcW w:type="dxa" w:w="2160"/>
+          </w:tcPr>
+          <w:p>
+            <w:r>
+              <w:t>Implemented; pending month-end comparison</w:t>
+            </w:r>
+          </w:p>
+        </w:tc>
+      </w:tr>
+      <w:tr>
+        <w:tc>
+          <w:tcPr>
+            <w:tcW w:type="dxa" w:w="2160"/>
+          </w:tcPr>
+          <w:p>
+            <w:r>
+              <w:t>CHG0039154</w:t>
+            </w:r>
+          </w:p>
+        </w:tc>
+        <w:tc>
+          <w:tcPr>
+            <w:tcW w:type="dxa" w:w="2160"/>
+          </w:tcPr>
+          <w:p>
+            <w:r>
+              <w:t>Bala Tadisetty</w:t>
+            </w:r>
+          </w:p>
+        </w:tc>
+        <w:tc>
+          <w:tcPr>
+            <w:tcW w:type="dxa" w:w="2160"/>
+          </w:tcPr>
+          <w:p>
+            <w:r>
+              <w:t>02/12/2026</w:t>
+            </w:r>
+          </w:p>
+        </w:tc>
+        <w:tc>
+          <w:tcPr>
+            <w:tcW w:type="dxa" w:w="2160"/>
+          </w:tcPr>
+          <w:p>
+            <w:r>
+              <w:t>Deployed, monitoring jobs</w:t>
+            </w:r>
+          </w:p>
+        </w:tc>
+      </w:tr>
+      <w:tr>
+        <w:tc>
+          <w:tcPr>
+            <w:tcW w:type="dxa" w:w="2160"/>
+          </w:tcPr>
+          <w:p>
+            <w:r>
+              <w:t>CHG0039141</w:t>
+            </w:r>
+          </w:p>
+        </w:tc>
+        <w:tc>
+          <w:tcPr>
+            <w:tcW w:type="dxa" w:w="2160"/>
+          </w:tcPr>
+          <w:p>
+            <w:r>
+              <w:t>Parvathi Arun</w:t>
+            </w:r>
+          </w:p>
+        </w:tc>
+        <w:tc>
+          <w:tcPr>
+            <w:tcW w:type="dxa" w:w="2160"/>
+          </w:tcPr>
+          <w:p>
+            <w:r>
+              <w:t>02/12/2026</w:t>
+            </w:r>
+          </w:p>
+        </w:tc>
+        <w:tc>
+          <w:tcPr>
+            <w:tcW w:type="dxa" w:w="2160"/>
+          </w:tcPr>
+          <w:p>
+            <w:r>
+              <w:t>Implemented, asked Taylor to validate</w:t>
+            </w:r>
+          </w:p>
+        </w:tc>
+      </w:tr>
+      <w:tr>
+        <w:tc>
+          <w:tcPr>
+            <w:tcW w:type="dxa" w:w="2160"/>
+          </w:tcPr>
+          <w:p>
+            <w:r>
+              <w:t>CHG0039315</w:t>
+            </w:r>
+          </w:p>
+        </w:tc>
+        <w:tc>
+          <w:tcPr>
+            <w:tcW w:type="dxa" w:w="2160"/>
+          </w:tcPr>
+          <w:p>
+            <w:r>
+              <w:t>Ray Blor</w:t>
+            </w:r>
+          </w:p>
+        </w:tc>
+        <w:tc>
+          <w:tcPr>
+            <w:tcW w:type="dxa" w:w="2160"/>
+          </w:tcPr>
+          <w:p>
+            <w:r>
+              <w:t>02/12/2026</w:t>
+            </w:r>
+          </w:p>
+        </w:tc>
+        <w:tc>
+          <w:tcPr>
+            <w:tcW w:type="dxa" w:w="2160"/>
+          </w:tcPr>
+          <w:p>
+            <w:r>
+              <w:t>Reviewed in production</w:t>
+            </w:r>
+          </w:p>
+        </w:tc>
+      </w:tr>
+      <w:tr>
+        <w:tc>
+          <w:tcPr>
+            <w:tcW w:type="dxa" w:w="2160"/>
+          </w:tcPr>
+          <w:p>
+            <w:r>
+              <w:t>CHG0039286</w:t>
+            </w:r>
+          </w:p>
+        </w:tc>
+        <w:tc>
+          <w:tcPr>
+            <w:tcW w:type="dxa" w:w="2160"/>
+          </w:tcPr>
+          <w:p>
+            <w:r>
+              <w:t>Racquel Llavore</w:t>
+            </w:r>
+          </w:p>
+        </w:tc>
+        <w:tc>
+          <w:tcPr>
+            <w:tcW w:type="dxa" w:w="2160"/>
+          </w:tcPr>
+          <w:p>
+            <w:r>
+              <w:t>02/12/2026</w:t>
+            </w:r>
+          </w:p>
+        </w:tc>
+        <w:tc>
+          <w:tcPr>
+            <w:tcW w:type="dxa" w:w="2160"/>
+          </w:tcPr>
+          <w:p>
+            <w:r>
+              <w:t>Validated — "looks good in prod"</w:t>
+            </w:r>
+          </w:p>
+        </w:tc>
+      </w:tr>
+      <w:tr>
+        <w:tc>
+          <w:tcPr>
+            <w:tcW w:type="dxa" w:w="2160"/>
+          </w:tcPr>
+          <w:p>
+            <w:r>
+              <w:t>CHG0039221</w:t>
+            </w:r>
+          </w:p>
+        </w:tc>
+        <w:tc>
+          <w:tcPr>
+            <w:tcW w:type="dxa" w:w="2160"/>
+          </w:tcPr>
+          <w:p>
+            <w:r>
+              <w:t>Savannah Lee</w:t>
+            </w:r>
+          </w:p>
+        </w:tc>
+        <w:tc>
+          <w:tcPr>
+            <w:tcW w:type="dxa" w:w="2160"/>
+          </w:tcPr>
+          <w:p>
+            <w:r>
+              <w:t>02/13/2026</w:t>
+            </w:r>
+          </w:p>
+        </w:tc>
+        <w:tc>
+          <w:tcPr>
+            <w:tcW w:type="dxa" w:w="2160"/>
+          </w:tcPr>
+          <w:p>
+            <w:r>
+              <w:t>Validated — "Good to close"</w:t>
+            </w:r>
+          </w:p>
+        </w:tc>
+      </w:tr>
+    </w:tbl>
+    <w:p/>
+    <w:p>
+      <w:r>
+        <w:rPr>
+          <w:b/>
+        </w:rPr>
+        <w:t xml:space="preserve">Summary: </w:t>
+      </w:r>
+      <w:r>
+        <w:t>3 changes have explicit closure-ready validation (CHG0039321, CHG0039286, CHG0039221). 6 changes have deployment confirmation but are awaiting final validation. CHG0039267 cannot be fully validated until the first month-end run.</w:t>
       </w:r>
     </w:p>
     <w:p/>
@@ -2739,291 +3756,6 @@
         <w:pStyle w:val="Heading2"/>
       </w:pPr>
       <w:r>
-        <w:t>CHG0039266 — Updates to Informational Materials on Cred App</w:t>
-      </w:r>
-    </w:p>
-    <w:tbl>
-      <w:tblPr>
-        <w:tblStyle w:val="LightList-Accent1"/>
-        <w:tblW w:type="auto" w:w="0"/>
-        <w:jc w:val="center"/>
-        <w:tblLook w:firstColumn="1" w:firstRow="1" w:lastColumn="0" w:lastRow="0" w:noHBand="0" w:noVBand="1" w:val="04A0"/>
-      </w:tblPr>
-      <w:tblGrid>
-        <w:gridCol w:w="2160"/>
-        <w:gridCol w:w="2160"/>
-        <w:gridCol w:w="2160"/>
-        <w:gridCol w:w="2160"/>
-      </w:tblGrid>
-      <w:tr>
-        <w:tc>
-          <w:tcPr>
-            <w:tcW w:type="dxa" w:w="2160"/>
-          </w:tcPr>
-          <w:p>
-            <w:r>
-              <w:t>Risk</w:t>
-            </w:r>
-          </w:p>
-        </w:tc>
-        <w:tc>
-          <w:tcPr>
-            <w:tcW w:type="dxa" w:w="2160"/>
-          </w:tcPr>
-          <w:p>
-            <w:r>
-              <w:t>Very High</w:t>
-            </w:r>
-          </w:p>
-        </w:tc>
-        <w:tc>
-          <w:tcPr>
-            <w:tcW w:type="dxa" w:w="2160"/>
-          </w:tcPr>
-          <w:p>
-            <w:r>
-              <w:t>Impact</w:t>
-            </w:r>
-          </w:p>
-        </w:tc>
-        <w:tc>
-          <w:tcPr>
-            <w:tcW w:type="dxa" w:w="2160"/>
-          </w:tcPr>
-          <w:p>
-            <w:r>
-              <w:t>1 - High</w:t>
-            </w:r>
-          </w:p>
-        </w:tc>
-      </w:tr>
-      <w:tr>
-        <w:tc>
-          <w:tcPr>
-            <w:tcW w:type="dxa" w:w="2160"/>
-          </w:tcPr>
-          <w:p>
-            <w:r>
-              <w:t>Assignment Group</w:t>
-            </w:r>
-          </w:p>
-        </w:tc>
-        <w:tc>
-          <w:tcPr>
-            <w:tcW w:type="dxa" w:w="2160"/>
-          </w:tcPr>
-          <w:p>
-            <w:r>
-              <w:t>Enterprise Applications</w:t>
-            </w:r>
-          </w:p>
-        </w:tc>
-        <w:tc>
-          <w:tcPr>
-            <w:tcW w:type="dxa" w:w="2160"/>
-          </w:tcPr>
-          <w:p>
-            <w:r>
-              <w:t>Assigned To</w:t>
-            </w:r>
-          </w:p>
-        </w:tc>
-        <w:tc>
-          <w:tcPr>
-            <w:tcW w:type="dxa" w:w="2160"/>
-          </w:tcPr>
-          <w:p>
-            <w:r>
-              <w:t>Niraj Ganani</w:t>
-            </w:r>
-          </w:p>
-        </w:tc>
-      </w:tr>
-      <w:tr>
-        <w:tc>
-          <w:tcPr>
-            <w:tcW w:type="dxa" w:w="2160"/>
-          </w:tcPr>
-          <w:p>
-            <w:r>
-              <w:t>Requested By</w:t>
-            </w:r>
-          </w:p>
-        </w:tc>
-        <w:tc>
-          <w:tcPr>
-            <w:tcW w:type="dxa" w:w="2160"/>
-          </w:tcPr>
-          <w:p>
-            <w:r>
-              <w:t>Selena LomeliGraham</w:t>
-            </w:r>
-          </w:p>
-        </w:tc>
-        <w:tc>
-          <w:tcPr>
-            <w:tcW w:type="dxa" w:w="2160"/>
-          </w:tcPr>
-          <w:p>
-            <w:r>
-              <w:t>Planned Window</w:t>
-            </w:r>
-          </w:p>
-        </w:tc>
-        <w:tc>
-          <w:tcPr>
-            <w:tcW w:type="dxa" w:w="2160"/>
-          </w:tcPr>
-          <w:p>
-            <w:r>
-              <w:t>02/12/2026 10:00 – 10:30</w:t>
-            </w:r>
-          </w:p>
-        </w:tc>
-      </w:tr>
-      <w:tr>
-        <w:tc>
-          <w:tcPr>
-            <w:tcW w:type="dxa" w:w="2160"/>
-          </w:tcPr>
-          <w:p>
-            <w:r>
-              <w:t>Impl Plan</w:t>
-            </w:r>
-          </w:p>
-        </w:tc>
-        <w:tc>
-          <w:tcPr>
-            <w:tcW w:type="dxa" w:w="2160"/>
-          </w:tcPr>
-          <w:p>
-            <w:r>
-              <w:t>OK</w:t>
-            </w:r>
-          </w:p>
-        </w:tc>
-        <w:tc>
-          <w:tcPr>
-            <w:tcW w:type="dxa" w:w="2160"/>
-          </w:tcPr>
-          <w:p>
-            <w:r>
-              <w:t>Backout Plan</w:t>
-            </w:r>
-          </w:p>
-        </w:tc>
-        <w:tc>
-          <w:tcPr>
-            <w:tcW w:type="dxa" w:w="2160"/>
-          </w:tcPr>
-          <w:p>
-            <w:r>
-              <w:t>OK</w:t>
-            </w:r>
-          </w:p>
-        </w:tc>
-      </w:tr>
-      <w:tr>
-        <w:tc>
-          <w:tcPr>
-            <w:tcW w:type="dxa" w:w="2160"/>
-          </w:tcPr>
-          <w:p>
-            <w:r>
-              <w:t>Test Plan</w:t>
-            </w:r>
-          </w:p>
-        </w:tc>
-        <w:tc>
-          <w:tcPr>
-            <w:tcW w:type="dxa" w:w="2160"/>
-          </w:tcPr>
-          <w:p>
-            <w:r>
-              <w:t>OK</w:t>
-            </w:r>
-          </w:p>
-        </w:tc>
-        <w:tc>
-          <w:tcPr>
-            <w:tcW w:type="dxa" w:w="2160"/>
-          </w:tcPr>
-          <w:p>
-            <w:r/>
-          </w:p>
-        </w:tc>
-        <w:tc>
-          <w:tcPr>
-            <w:tcW w:type="dxa" w:w="2160"/>
-          </w:tcPr>
-          <w:p>
-            <w:r/>
-          </w:p>
-        </w:tc>
-      </w:tr>
-    </w:tbl>
-    <w:p/>
-    <w:p>
-      <w:r>
-        <w:rPr>
-          <w:b/>
-        </w:rPr>
-        <w:t xml:space="preserve">Description: </w:t>
-      </w:r>
-      <w:r>
-        <w:t>Update informational materials within the online credentialing application in Salesforce. Update flow and upload files to folder libraries.</w:t>
-      </w:r>
-    </w:p>
-    <w:p>
-      <w:r>
-        <w:rPr>
-          <w:b/>
-        </w:rPr>
-        <w:t xml:space="preserve">Implementation: </w:t>
-      </w:r>
-      <w:r>
-        <w:t>[OK] Navigate to Setup &gt; Flow &gt; update Credentialing Application flow, upload files to folder libraries, link in flow. Changeset from SB2 provided.</w:t>
-      </w:r>
-    </w:p>
-    <w:p>
-      <w:r>
-        <w:rPr>
-          <w:b/>
-        </w:rPr>
-        <w:t xml:space="preserve">Backout: </w:t>
-      </w:r>
-      <w:r>
-        <w:t>[OK] Reactivate old version of flow.</w:t>
-      </w:r>
-    </w:p>
-    <w:p>
-      <w:r>
-        <w:rPr>
-          <w:b/>
-        </w:rPr>
-        <w:t xml:space="preserve">Testing: </w:t>
-      </w:r>
-      <w:r>
-        <w:t>[OK] Tested in Sandbox with Selena LomeliGraham.</w:t>
-      </w:r>
-    </w:p>
-    <w:p>
-      <w:r>
-        <w:rPr>
-          <w:b/>
-        </w:rPr>
-        <w:t xml:space="preserve">Review Action: </w:t>
-      </w:r>
-      <w:r>
-        <w:t>PRIORITY: Confirm with Selena that post-deploy validation is complete. Assess whether Very High / High rating is appropriate for a content update.</w:t>
-      </w:r>
-    </w:p>
-    <w:p/>
-    <w:p>
-      <w:pPr>
-        <w:pStyle w:val="Heading2"/>
-      </w:pPr>
-      <w:r>
         <w:t>CHG0039154 — MOOV Email Automation in HCM</w:t>
       </w:r>
     </w:p>
@@ -4524,7 +5256,7 @@
           </w:tcPr>
           <w:p>
             <w:r>
-              <w:t>Pending — Jill Truesdale</w:t>
+              <w:t>Validated — Jill Truesdale 02/13</w:t>
             </w:r>
           </w:p>
         </w:tc>
@@ -4534,7 +5266,7 @@
           </w:tcPr>
           <w:p>
             <w:r>
-              <w:t>None identified</w:t>
+              <w:t>None</w:t>
             </w:r>
           </w:p>
         </w:tc>
@@ -4544,7 +5276,7 @@
           </w:tcPr>
           <w:p>
             <w:r>
-              <w:t>Yes, pending validation</w:t>
+              <w:t>Yes — ready to close</w:t>
             </w:r>
           </w:p>
         </w:tc>
@@ -4566,7 +5298,7 @@
           </w:tcPr>
           <w:p>
             <w:r>
-              <w:t>Pending — Jason Nguyen</w:t>
+              <w:t>Partial — 70% deployed</w:t>
             </w:r>
           </w:p>
         </w:tc>
@@ -4576,7 +5308,7 @@
           </w:tcPr>
           <w:p>
             <w:r>
-              <w:t>Sites/BU field updated</w:t>
+              <w:t>Full deployment pending</w:t>
             </w:r>
           </w:p>
         </w:tc>
@@ -4586,7 +5318,7 @@
           </w:tcPr>
           <w:p>
             <w:r>
-              <w:t>Yes, pending validation</w:t>
+              <w:t>Yes, after full rollout</w:t>
             </w:r>
           </w:p>
         </w:tc>
@@ -4608,7 +5340,7 @@
           </w:tcPr>
           <w:p>
             <w:r>
-              <w:t>Pending — Savannah</w:t>
+              <w:t>Deployed — Anjali awaiting test</w:t>
             </w:r>
           </w:p>
         </w:tc>
@@ -4618,7 +5350,7 @@
           </w:tcPr>
           <w:p>
             <w:r>
-              <w:t>None identified</w:t>
+              <w:t>CDC trigger test pending</w:t>
             </w:r>
           </w:p>
         </w:tc>
@@ -4650,7 +5382,7 @@
           </w:tcPr>
           <w:p>
             <w:r>
-              <w:t>Pending — Nancy Nair/Sara Jew</w:t>
+              <w:t>Deployed — awaiting Nancy/Sara</w:t>
             </w:r>
           </w:p>
         </w:tc>
@@ -4660,7 +5392,7 @@
           </w:tcPr>
           <w:p>
             <w:r>
-              <w:t>Backout plan updated</w:t>
+              <w:t>None</w:t>
             </w:r>
           </w:p>
         </w:tc>
@@ -4692,7 +5424,7 @@
           </w:tcPr>
           <w:p>
             <w:r>
-              <w:t>Pending — first month-end run</w:t>
+              <w:t>Implemented — Divyarani</w:t>
             </w:r>
           </w:p>
         </w:tc>
@@ -4702,7 +5434,7 @@
           </w:tcPr>
           <w:p>
             <w:r>
-              <w:t>Side-by-side comparison needed</w:t>
+              <w:t>Month-end comparison needed</w:t>
             </w:r>
           </w:p>
         </w:tc>
@@ -4712,7 +5444,7 @@
           </w:tcPr>
           <w:p>
             <w:r>
-              <w:t>Yes, after month-end</w:t>
+              <w:t>No — after month-end</w:t>
             </w:r>
           </w:p>
         </w:tc>
@@ -4724,7 +5456,7 @@
           </w:tcPr>
           <w:p>
             <w:r>
-              <w:t>CHG0039266</w:t>
+              <w:t>CHG0039154</w:t>
             </w:r>
           </w:p>
         </w:tc>
@@ -4734,7 +5466,7 @@
           </w:tcPr>
           <w:p>
             <w:r>
-              <w:t>Pending — Selena LomeliGraham</w:t>
+              <w:t>Deployed — Bala monitoring</w:t>
             </w:r>
           </w:p>
         </w:tc>
@@ -4744,7 +5476,7 @@
           </w:tcPr>
           <w:p>
             <w:r>
-              <w:t>Risk rating review recommended</w:t>
+              <w:t>Job monitoring in progress</w:t>
             </w:r>
           </w:p>
         </w:tc>
@@ -4766,7 +5498,7 @@
           </w:tcPr>
           <w:p>
             <w:r>
-              <w:t>CHG0039154</w:t>
+              <w:t>CHG0039141</w:t>
             </w:r>
           </w:p>
         </w:tc>
@@ -4776,7 +5508,7 @@
           </w:tcPr>
           <w:p>
             <w:r>
-              <w:t>Pending — Bala Tadisetty</w:t>
+              <w:t>Deployed — Taylor to validate</w:t>
             </w:r>
           </w:p>
         </w:tc>
@@ -4786,7 +5518,7 @@
           </w:tcPr>
           <w:p>
             <w:r>
-              <w:t>None identified</w:t>
+              <w:t>Taylor validation pending</w:t>
             </w:r>
           </w:p>
         </w:tc>
@@ -4808,7 +5540,7 @@
           </w:tcPr>
           <w:p>
             <w:r>
-              <w:t>CHG0039141</w:t>
+              <w:t>CHG0039315</w:t>
             </w:r>
           </w:p>
         </w:tc>
@@ -4818,7 +5550,7 @@
           </w:tcPr>
           <w:p>
             <w:r>
-              <w:t>Pending — Taylor Heberling</w:t>
+              <w:t>Reviewed — Ray Blor</w:t>
             </w:r>
           </w:p>
         </w:tc>
@@ -4828,7 +5560,7 @@
           </w:tcPr>
           <w:p>
             <w:r>
-              <w:t>None identified</w:t>
+              <w:t>None</w:t>
             </w:r>
           </w:p>
         </w:tc>
@@ -4838,7 +5570,7 @@
           </w:tcPr>
           <w:p>
             <w:r>
-              <w:t>Yes, pending validation</w:t>
+              <w:t>Yes — ready to close</w:t>
             </w:r>
           </w:p>
         </w:tc>
@@ -4850,7 +5582,7 @@
           </w:tcPr>
           <w:p>
             <w:r>
-              <w:t>CHG0039315</w:t>
+              <w:t>CHG0039286</w:t>
             </w:r>
           </w:p>
         </w:tc>
@@ -4860,7 +5592,7 @@
           </w:tcPr>
           <w:p>
             <w:r>
-              <w:t>Pending — Ray Blor/Vinod</w:t>
+              <w:t>Validated — Racquel 02/12</w:t>
             </w:r>
           </w:p>
         </w:tc>
@@ -4870,7 +5602,7 @@
           </w:tcPr>
           <w:p>
             <w:r>
-              <w:t>None identified</w:t>
+              <w:t>None</w:t>
             </w:r>
           </w:p>
         </w:tc>
@@ -4880,7 +5612,7 @@
           </w:tcPr>
           <w:p>
             <w:r>
-              <w:t>Yes, pending validation</w:t>
+              <w:t>Yes — ready to close</w:t>
             </w:r>
           </w:p>
         </w:tc>
@@ -4892,7 +5624,7 @@
           </w:tcPr>
           <w:p>
             <w:r>
-              <w:t>CHG0039286</w:t>
+              <w:t>CHG0039221</w:t>
             </w:r>
           </w:p>
         </w:tc>
@@ -4902,7 +5634,7 @@
           </w:tcPr>
           <w:p>
             <w:r>
-              <w:t>Pending — Racquel Llavore</w:t>
+              <w:t>Validated — Savannah 02/13</w:t>
             </w:r>
           </w:p>
         </w:tc>
@@ -4912,7 +5644,7 @@
           </w:tcPr>
           <w:p>
             <w:r>
-              <w:t>None identified</w:t>
+              <w:t>None</w:t>
             </w:r>
           </w:p>
         </w:tc>
@@ -4922,49 +5654,7 @@
           </w:tcPr>
           <w:p>
             <w:r>
-              <w:t>Yes, pending validation</w:t>
-            </w:r>
-          </w:p>
-        </w:tc>
-      </w:tr>
-      <w:tr>
-        <w:tc>
-          <w:tcPr>
-            <w:tcW w:type="dxa" w:w="2160"/>
-          </w:tcPr>
-          <w:p>
-            <w:r>
-              <w:t>CHG0039221</w:t>
-            </w:r>
-          </w:p>
-        </w:tc>
-        <w:tc>
-          <w:tcPr>
-            <w:tcW w:type="dxa" w:w="2160"/>
-          </w:tcPr>
-          <w:p>
-            <w:r>
-              <w:t>Pending — Savannah</w:t>
-            </w:r>
-          </w:p>
-        </w:tc>
-        <w:tc>
-          <w:tcPr>
-            <w:tcW w:type="dxa" w:w="2160"/>
-          </w:tcPr>
-          <w:p>
-            <w:r>
-              <w:t>None identified</w:t>
-            </w:r>
-          </w:p>
-        </w:tc>
-        <w:tc>
-          <w:tcPr>
-            <w:tcW w:type="dxa" w:w="2160"/>
-          </w:tcPr>
-          <w:p>
-            <w:r>
-              <w:t>Yes, pending validation</w:t>
+              <w:t>Yes — ready to close</w:t>
             </w:r>
           </w:p>
         </w:tc>
@@ -4984,7 +5674,7 @@
         <w:pStyle w:val="ListNumber"/>
       </w:pPr>
       <w:r>
-        <w:t>Change owners should add post-deployment validation comments to each CR and advance to Closed once confirmed successful.</w:t>
+        <w:t>Change owners should add post-deployment validation comments to each CR so the Change Manager can advance the record to Closed.</w:t>
       </w:r>
     </w:p>
     <w:p>
@@ -5000,15 +5690,7 @@
         <w:pStyle w:val="ListNumber"/>
       </w:pPr>
       <w:r>
-        <w:t>CHG0039266: Review whether Very High / High risk rating is appropriate for a content-only update.</w:t>
-      </w:r>
-    </w:p>
-    <w:p>
-      <w:pPr>
-        <w:pStyle w:val="ListNumber"/>
-      </w:pPr>
-      <w:r>
-        <w:t>CHG0039290: Backout plan has been updated by Paramasivan to include changeset rollback. Ready for closure.</w:t>
+        <w:t>CHG0039290: Backout plan has been updated by Paramasivan to include changeset rollback. Initially rejected by Brian Ouderkirk on 02/10, re-submitted and approved 02/11. Ready for closure.</w:t>
       </w:r>
     </w:p>
     <w:p>

</xml_diff>

<commit_message>
fix: update Review State Analysis with approval dates and resolved findings
Adds CCB/approval dates to all change cards, updates CHG0039310 finding
title to reflect resolved Sites/BU field, and marks review actions complete.

Co-Authored-By: Claude Opus 4.6 <noreply@anthropic.com>
</commit_message>
<xml_diff>
--- a/Changes in Review State Analysis 2026-02-13.docx
+++ b/Changes in Review State Analysis 2026-02-13.docx
@@ -2271,7 +2271,7 @@
         <w:pStyle w:val="Heading2"/>
       </w:pPr>
       <w:r>
-        <w:t>CHG0039310 — Sites/Business Units Field Blank</w:t>
+        <w:t>CHG0039310 — Sites/Business Units Field Updated</w:t>
       </w:r>
     </w:p>
     <w:p>
@@ -2541,7 +2541,9 @@
             <w:tcW w:type="dxa" w:w="2160"/>
           </w:tcPr>
           <w:p>
-            <w:r/>
+            <w:r>
+              <w:t>Approval</w:t>
+            </w:r>
           </w:p>
         </w:tc>
         <w:tc>
@@ -2549,7 +2551,9 @@
             <w:tcW w:type="dxa" w:w="2160"/>
           </w:tcPr>
           <w:p>
-            <w:r/>
+            <w:r>
+              <w:t>CCB Approved 02/12/2026</w:t>
+            </w:r>
           </w:p>
         </w:tc>
       </w:tr>
@@ -2826,7 +2830,9 @@
             <w:tcW w:type="dxa" w:w="2160"/>
           </w:tcPr>
           <w:p>
-            <w:r/>
+            <w:r>
+              <w:t>Approval</w:t>
+            </w:r>
           </w:p>
         </w:tc>
         <w:tc>
@@ -2834,7 +2840,9 @@
             <w:tcW w:type="dxa" w:w="2160"/>
           </w:tcPr>
           <w:p>
-            <w:r/>
+            <w:r>
+              <w:t>CCB Approved 02/12/2026</w:t>
+            </w:r>
           </w:p>
         </w:tc>
       </w:tr>
@@ -2892,7 +2900,7 @@
         <w:t xml:space="preserve">Review Action: </w:t>
       </w:r>
       <w:r>
-        <w:t>Confirm Tanium client reporting from Mac endpoints. Update Sites/BU field.</w:t>
+        <w:t>Confirm Tanium client reporting from Mac endpoints. Sites/BU field has been updated.</w:t>
       </w:r>
     </w:p>
     <w:p/>
@@ -3111,7 +3119,9 @@
             <w:tcW w:type="dxa" w:w="2160"/>
           </w:tcPr>
           <w:p>
-            <w:r/>
+            <w:r>
+              <w:t>Approval</w:t>
+            </w:r>
           </w:p>
         </w:tc>
         <w:tc>
@@ -3119,7 +3129,9 @@
             <w:tcW w:type="dxa" w:w="2160"/>
           </w:tcPr>
           <w:p>
-            <w:r/>
+            <w:r>
+              <w:t>CCB Approved 02/11/2026</w:t>
+            </w:r>
           </w:p>
         </w:tc>
       </w:tr>
@@ -3396,7 +3408,9 @@
             <w:tcW w:type="dxa" w:w="2160"/>
           </w:tcPr>
           <w:p>
-            <w:r/>
+            <w:r>
+              <w:t>Approval</w:t>
+            </w:r>
           </w:p>
         </w:tc>
         <w:tc>
@@ -3404,7 +3418,9 @@
             <w:tcW w:type="dxa" w:w="2160"/>
           </w:tcPr>
           <w:p>
-            <w:r/>
+            <w:r>
+              <w:t>CCB Approved 02/11/2026</w:t>
+            </w:r>
           </w:p>
         </w:tc>
       </w:tr>
@@ -3681,7 +3697,9 @@
             <w:tcW w:type="dxa" w:w="2160"/>
           </w:tcPr>
           <w:p>
-            <w:r/>
+            <w:r>
+              <w:t>Approval</w:t>
+            </w:r>
           </w:p>
         </w:tc>
         <w:tc>
@@ -3689,7 +3707,9 @@
             <w:tcW w:type="dxa" w:w="2160"/>
           </w:tcPr>
           <w:p>
-            <w:r/>
+            <w:r>
+              <w:t>CCB Approved 02/11/2026</w:t>
+            </w:r>
           </w:p>
         </w:tc>
       </w:tr>
@@ -3966,7 +3986,9 @@
             <w:tcW w:type="dxa" w:w="2160"/>
           </w:tcPr>
           <w:p>
-            <w:r/>
+            <w:r>
+              <w:t>Approval</w:t>
+            </w:r>
           </w:p>
         </w:tc>
         <w:tc>
@@ -3974,7 +3996,9 @@
             <w:tcW w:type="dxa" w:w="2160"/>
           </w:tcPr>
           <w:p>
-            <w:r/>
+            <w:r>
+              <w:t>CCB Approved 02/12/2026</w:t>
+            </w:r>
           </w:p>
         </w:tc>
       </w:tr>
@@ -4251,7 +4275,9 @@
             <w:tcW w:type="dxa" w:w="2160"/>
           </w:tcPr>
           <w:p>
-            <w:r/>
+            <w:r>
+              <w:t>Approval</w:t>
+            </w:r>
           </w:p>
         </w:tc>
         <w:tc>
@@ -4259,7 +4285,9 @@
             <w:tcW w:type="dxa" w:w="2160"/>
           </w:tcPr>
           <w:p>
-            <w:r/>
+            <w:r>
+              <w:t>CCB Approved 02/11/2026</w:t>
+            </w:r>
           </w:p>
         </w:tc>
       </w:tr>
@@ -4536,7 +4564,9 @@
             <w:tcW w:type="dxa" w:w="2160"/>
           </w:tcPr>
           <w:p>
-            <w:r/>
+            <w:r>
+              <w:t>Approval</w:t>
+            </w:r>
           </w:p>
         </w:tc>
         <w:tc>
@@ -4544,7 +4574,9 @@
             <w:tcW w:type="dxa" w:w="2160"/>
           </w:tcPr>
           <w:p>
-            <w:r/>
+            <w:r>
+              <w:t>Approved 02/12/2026</w:t>
+            </w:r>
           </w:p>
         </w:tc>
       </w:tr>
@@ -4821,7 +4853,9 @@
             <w:tcW w:type="dxa" w:w="2160"/>
           </w:tcPr>
           <w:p>
-            <w:r/>
+            <w:r>
+              <w:t>Approval</w:t>
+            </w:r>
           </w:p>
         </w:tc>
         <w:tc>
@@ -4829,7 +4863,9 @@
             <w:tcW w:type="dxa" w:w="2160"/>
           </w:tcPr>
           <w:p>
-            <w:r/>
+            <w:r>
+              <w:t>Approved 02/11/2026</w:t>
+            </w:r>
           </w:p>
         </w:tc>
       </w:tr>
@@ -5106,7 +5142,9 @@
             <w:tcW w:type="dxa" w:w="2160"/>
           </w:tcPr>
           <w:p>
-            <w:r/>
+            <w:r>
+              <w:t>Approval</w:t>
+            </w:r>
           </w:p>
         </w:tc>
         <w:tc>
@@ -5114,7 +5152,9 @@
             <w:tcW w:type="dxa" w:w="2160"/>
           </w:tcPr>
           <w:p>
-            <w:r/>
+            <w:r>
+              <w:t>Approved 02/12/2026</w:t>
+            </w:r>
           </w:p>
         </w:tc>
       </w:tr>

</xml_diff>